<commit_message>
Synced architecture, debugged stealth shaping. V2-hopefully.
</commit_message>
<xml_diff>
--- a/Appendix A_AATF Design Project RFP.docx
+++ b/Appendix A_AATF Design Project RFP.docx
@@ -3317,21 +3317,12 @@
           <w:szCs w:val="22"/>
         </w:rPr>
       </w:pPr>
-      <w:proofErr w:type="gramStart"/>
-      <w:r>
-        <w:rPr>
-          <w:sz w:val="22"/>
-          <w:szCs w:val="22"/>
-        </w:rPr>
-        <w:t>Mil</w:t>
-      </w:r>
-      <w:proofErr w:type="gramEnd"/>
-      <w:r>
-        <w:rPr>
-          <w:sz w:val="22"/>
-          <w:szCs w:val="22"/>
-        </w:rPr>
-        <w:t xml:space="preserve"> power run up (500 </w:t>
+      <w:r>
+        <w:rPr>
+          <w:sz w:val="22"/>
+          <w:szCs w:val="22"/>
+        </w:rPr>
+        <w:t xml:space="preserve">Mil power run up (500 </w:t>
       </w:r>
       <w:proofErr w:type="spellStart"/>
       <w:r>
@@ -13635,6 +13626,10 @@
 </file>
 
 <file path=customXml/item1.xml><?xml version="1.0" encoding="utf-8"?>
+<b:Sources xmlns:b="http://schemas.openxmlformats.org/officeDocument/2006/bibliography" xmlns="http://schemas.openxmlformats.org/officeDocument/2006/bibliography" SelectedStyle="\APA.XSL" StyleName="APA"/>
+</file>
+
+<file path=customXml/item2.xml><?xml version="1.0" encoding="utf-8"?>
 <ct:contentTypeSchema xmlns:ct="http://schemas.microsoft.com/office/2006/metadata/contentType" xmlns:ma="http://schemas.microsoft.com/office/2006/metadata/properties/metaAttributes" ct:_="" ma:_="" ma:contentTypeName="Document" ma:contentTypeID="0x0101007CA0D2AB0E382345B8BEF1385C6EF381" ma:contentTypeVersion="21" ma:contentTypeDescription="Create a new document." ma:contentTypeScope="" ma:versionID="b26577ea6222d63cb8ca84d93c7f04a6">
   <xsd:schema xmlns:xsd="http://www.w3.org/2001/XMLSchema" xmlns:xs="http://www.w3.org/2001/XMLSchema" xmlns:p="http://schemas.microsoft.com/office/2006/metadata/properties" xmlns:ns1="http://schemas.microsoft.com/sharepoint/v3" xmlns:ns2="fe5a3db2-cab7-4b31-9b42-9be607c929f0" xmlns:ns3="966ca420-5f3a-4ce4-b22b-a5631de71087" targetNamespace="http://schemas.microsoft.com/office/2006/metadata/properties" ma:root="true" ma:fieldsID="c14380be81e658e146bb8718ae02d222" ns1:_="" ns2:_="" ns3:_="">
     <xsd:import namespace="http://schemas.microsoft.com/sharepoint/v3"/>
@@ -13912,11 +13907,16 @@
 </ct:contentTypeSchema>
 </file>
 
-<file path=customXml/item2.xml><?xml version="1.0" encoding="utf-8"?>
-<b:Sources xmlns:b="http://schemas.openxmlformats.org/officeDocument/2006/bibliography" xmlns="http://schemas.openxmlformats.org/officeDocument/2006/bibliography" SelectedStyle="\APA.XSL" StyleName="APA"/>
+<file path=customXml/item3.xml><?xml version="1.0" encoding="utf-8"?>
+<?mso-contentType ?>
+<FormTemplates xmlns="http://schemas.microsoft.com/sharepoint/v3/contenttype/forms">
+  <Display>DocumentLibraryForm</Display>
+  <Edit>DocumentLibraryForm</Edit>
+  <New>DocumentLibraryForm</New>
+</FormTemplates>
 </file>
 
-<file path=customXml/item3.xml><?xml version="1.0" encoding="utf-8"?>
+<file path=customXml/item4.xml><?xml version="1.0" encoding="utf-8"?>
 <p:properties xmlns:p="http://schemas.microsoft.com/office/2006/metadata/properties" xmlns:xsi="http://www.w3.org/2001/XMLSchema-instance">
   <documentManagement>
     <lcf76f155ced4ddcb4097134ff3c332f xmlns="fe5a3db2-cab7-4b31-9b42-9be607c929f0">
@@ -13929,16 +13929,15 @@
 </p:properties>
 </file>
 
-<file path=customXml/item4.xml><?xml version="1.0" encoding="utf-8"?>
-<?mso-contentType ?>
-<FormTemplates xmlns="http://schemas.microsoft.com/sharepoint/v3/contenttype/forms">
-  <Display>DocumentLibraryForm</Display>
-  <Edit>DocumentLibraryForm</Edit>
-  <New>DocumentLibraryForm</New>
-</FormTemplates>
+<file path=customXml/itemProps1.xml><?xml version="1.0" encoding="utf-8"?>
+<ds:datastoreItem xmlns:ds="http://schemas.openxmlformats.org/officeDocument/2006/customXml" ds:itemID="{85A92692-DCB3-4F1B-98EE-4DF2F775B33E}">
+  <ds:schemaRefs>
+    <ds:schemaRef ds:uri="http://schemas.openxmlformats.org/officeDocument/2006/bibliography"/>
+  </ds:schemaRefs>
+</ds:datastoreItem>
 </file>
 
-<file path=customXml/itemProps1.xml><?xml version="1.0" encoding="utf-8"?>
+<file path=customXml/itemProps2.xml><?xml version="1.0" encoding="utf-8"?>
 <ds:datastoreItem xmlns:ds="http://schemas.openxmlformats.org/officeDocument/2006/customXml" ds:itemID="{95A448AD-8983-4B6E-B7DD-462BABE11ED8}">
   <ds:schemaRefs>
     <ds:schemaRef ds:uri="http://schemas.microsoft.com/office/2006/metadata/contentType"/>
@@ -13958,15 +13957,15 @@
 </ds:datastoreItem>
 </file>
 
-<file path=customXml/itemProps2.xml><?xml version="1.0" encoding="utf-8"?>
-<ds:datastoreItem xmlns:ds="http://schemas.openxmlformats.org/officeDocument/2006/customXml" ds:itemID="{85A92692-DCB3-4F1B-98EE-4DF2F775B33E}">
+<file path=customXml/itemProps3.xml><?xml version="1.0" encoding="utf-8"?>
+<ds:datastoreItem xmlns:ds="http://schemas.openxmlformats.org/officeDocument/2006/customXml" ds:itemID="{2D87B1D0-96B6-4D47-9FC1-3160D8EDE848}">
   <ds:schemaRefs>
-    <ds:schemaRef ds:uri="http://schemas.openxmlformats.org/officeDocument/2006/bibliography"/>
+    <ds:schemaRef ds:uri="http://schemas.microsoft.com/sharepoint/v3/contenttype/forms"/>
   </ds:schemaRefs>
 </ds:datastoreItem>
 </file>
 
-<file path=customXml/itemProps3.xml><?xml version="1.0" encoding="utf-8"?>
+<file path=customXml/itemProps4.xml><?xml version="1.0" encoding="utf-8"?>
 <ds:datastoreItem xmlns:ds="http://schemas.openxmlformats.org/officeDocument/2006/customXml" ds:itemID="{67270D22-A924-4430-8274-C38E0BAB06C6}">
   <ds:schemaRefs>
     <ds:schemaRef ds:uri="http://schemas.microsoft.com/office/2006/metadata/properties"/>
@@ -13976,12 +13975,4 @@
     <ds:schemaRef ds:uri="http://schemas.microsoft.com/sharepoint/v3"/>
   </ds:schemaRefs>
 </ds:datastoreItem>
-</file>
-
-<file path=customXml/itemProps4.xml><?xml version="1.0" encoding="utf-8"?>
-<ds:datastoreItem xmlns:ds="http://schemas.openxmlformats.org/officeDocument/2006/customXml" ds:itemID="{2D87B1D0-96B6-4D47-9FC1-3160D8EDE848}">
-  <ds:schemaRefs>
-    <ds:schemaRef ds:uri="http://schemas.microsoft.com/sharepoint/v3/contenttype/forms"/>
-  </ds:schemaRefs>
-</ds:datastoreItem>
 </file>
</xml_diff>